<commit_message>
updated teams & rules for season 2
</commit_message>
<xml_diff>
--- a/Tournament Rules.docx
+++ b/Tournament Rules.docx
@@ -11,37 +11,35 @@
           <w:bCs/>
         </w:rPr>
       </w:pPr>
-      <w:proofErr w:type="spellStart"/>
       <w:r>
         <w:rPr>
           <w:b/>
           <w:bCs/>
         </w:rPr>
-        <w:t>Pokemon</w:t>
-      </w:r>
-      <w:proofErr w:type="spellEnd"/>
-      <w:r>
+        <w:t>Team Metronome League</w:t>
+      </w:r>
+    </w:p>
+    <w:p>
+      <w:pPr>
+        <w:spacing w:after="0" w:line="240" w:lineRule="auto"/>
         <w:rPr>
           <w:b/>
           <w:bCs/>
         </w:rPr>
-        <w:t xml:space="preserve"> Metronome Tournament</w:t>
-      </w:r>
-    </w:p>
-    <w:p>
-      <w:pPr>
-        <w:spacing w:after="0" w:line="240" w:lineRule="auto"/>
+      </w:pPr>
+      <w:r>
         <w:rPr>
           <w:b/>
           <w:bCs/>
         </w:rPr>
-      </w:pPr>
+        <w:t>Overview</w:t>
+      </w:r>
       <w:r>
         <w:rPr>
           <w:b/>
           <w:bCs/>
         </w:rPr>
-        <w:t>Setup:</w:t>
+        <w:t>:</w:t>
       </w:r>
     </w:p>
     <w:p>
@@ -66,21 +64,26 @@
         </w:numPr>
         <w:spacing w:after="0" w:line="240" w:lineRule="auto"/>
       </w:pPr>
-      <w:proofErr w:type="spellStart"/>
-      <w:r>
-        <w:t>Pokemon</w:t>
-      </w:r>
-      <w:proofErr w:type="spellEnd"/>
-      <w:r>
-        <w:t xml:space="preserve"> will be drafted into 16 teams, each of a different </w:t>
-      </w:r>
-      <w:proofErr w:type="spellStart"/>
-      <w:r>
-        <w:t>Pokemon</w:t>
-      </w:r>
-      <w:proofErr w:type="spellEnd"/>
-      <w:r>
-        <w:t xml:space="preserve"> type.</w:t>
+      <w:r>
+        <w:t xml:space="preserve">Pokemon will be drafted into 16 teams, </w:t>
+      </w:r>
+      <w:r>
+        <w:t xml:space="preserve">where </w:t>
+      </w:r>
+      <w:r>
+        <w:t>each</w:t>
+      </w:r>
+      <w:r>
+        <w:t xml:space="preserve"> team controls</w:t>
+      </w:r>
+      <w:r>
+        <w:t xml:space="preserve"> a </w:t>
+      </w:r>
+      <w:r>
+        <w:t xml:space="preserve">unique </w:t>
+      </w:r>
+      <w:r>
+        <w:t>Pokemon type.</w:t>
       </w:r>
     </w:p>
     <w:p>
@@ -93,14 +96,25 @@
         <w:spacing w:after="0" w:line="240" w:lineRule="auto"/>
       </w:pPr>
       <w:r>
-        <w:t>For this tournament, team</w:t>
+        <w:t>T</w:t>
+      </w:r>
+      <w:r>
+        <w:t>eam</w:t>
       </w:r>
       <w:r>
         <w:t>s</w:t>
       </w:r>
       <w:r>
-        <w:t xml:space="preserve"> will start drafting from alphabetical order from types. (Bug team drafts first, Water team drafts last)</w:t>
-      </w:r>
+        <w:t xml:space="preserve"> will start drafting </w:t>
+      </w:r>
+      <w:r>
+        <w:t xml:space="preserve">from last place finishing team to first place finishing team from previous season. Placements can be found here: </w:t>
+      </w:r>
+      <w:proofErr w:type="gramStart"/>
+      <w:r>
+        <w:t>https://challonge.com/sjm9e5qs</w:t>
+      </w:r>
+      <w:proofErr w:type="gramEnd"/>
     </w:p>
     <w:p>
       <w:pPr>
@@ -112,15 +126,43 @@
         <w:spacing w:after="0" w:line="240" w:lineRule="auto"/>
       </w:pPr>
       <w:r>
-        <w:t xml:space="preserve">Teams will draft one </w:t>
-      </w:r>
-      <w:proofErr w:type="spellStart"/>
-      <w:r>
-        <w:t>Pokemon</w:t>
-      </w:r>
-      <w:proofErr w:type="spellEnd"/>
-      <w:r>
-        <w:t xml:space="preserve"> of their type starting from Gen 1 until Gen 5, with the 6</w:t>
+        <w:t xml:space="preserve">Teams will </w:t>
+      </w:r>
+      <w:r>
+        <w:t xml:space="preserve">take turns </w:t>
+      </w:r>
+      <w:r>
+        <w:t>draft</w:t>
+      </w:r>
+      <w:r>
+        <w:t>ing</w:t>
+      </w:r>
+      <w:r>
+        <w:t xml:space="preserve"> Pokemon of their</w:t>
+      </w:r>
+      <w:r>
+        <w:t xml:space="preserve"> team</w:t>
+      </w:r>
+      <w:r>
+        <w:t xml:space="preserve"> type </w:t>
+      </w:r>
+      <w:r>
+        <w:t>from</w:t>
+      </w:r>
+      <w:r>
+        <w:t xml:space="preserve"> Gen 1 </w:t>
+      </w:r>
+      <w:r>
+        <w:t>to</w:t>
+      </w:r>
+      <w:r>
+        <w:t xml:space="preserve"> Gen 5</w:t>
+      </w:r>
+      <w:r>
+        <w:t xml:space="preserve"> in a random order, with the </w:t>
+      </w:r>
+      <w:r>
+        <w:t>6</w:t>
       </w:r>
       <w:r>
         <w:rPr>
@@ -129,15 +171,22 @@
         <w:t>th</w:t>
       </w:r>
       <w:r>
+        <w:t xml:space="preserve"> Pokemon</w:t>
+      </w:r>
+      <w:r>
         <w:t xml:space="preserve"> </w:t>
       </w:r>
-      <w:proofErr w:type="spellStart"/>
-      <w:r>
-        <w:t>Pokemon</w:t>
-      </w:r>
-      <w:proofErr w:type="spellEnd"/>
-      <w:r>
-        <w:t xml:space="preserve"> picked from a random generation. (Dark and Steel team will get two random picks with priority on the first one)  </w:t>
+      <w:r>
+        <w:t>picked from a random generation</w:t>
+      </w:r>
+      <w:r>
+        <w:t>.</w:t>
+      </w:r>
+      <w:r>
+        <w:t xml:space="preserve"> </w:t>
+      </w:r>
+      <w:r>
+        <w:t>(Dark and Steel team will get two random picks with priority on the first one)</w:t>
       </w:r>
     </w:p>
     <w:p>
@@ -150,15 +199,26 @@
         <w:spacing w:after="0" w:line="240" w:lineRule="auto"/>
       </w:pPr>
       <w:r>
-        <w:t xml:space="preserve">Legendary and Mythical </w:t>
-      </w:r>
-      <w:proofErr w:type="spellStart"/>
-      <w:r>
-        <w:t>Pokemon</w:t>
-      </w:r>
-      <w:proofErr w:type="spellEnd"/>
-      <w:r>
-        <w:t xml:space="preserve"> are not allowed in this tournament. </w:t>
+        <w:t>One Pokemon from each team will be picked as the team “ace” (</w:t>
+      </w:r>
+      <w:r>
+        <w:t>tagged as a shiny Pokemon</w:t>
+      </w:r>
+      <w:r>
+        <w:t>) and will receive special benefits.</w:t>
+      </w:r>
+    </w:p>
+    <w:p>
+      <w:pPr>
+        <w:pStyle w:val="ListParagraph"/>
+        <w:numPr>
+          <w:ilvl w:val="0"/>
+          <w:numId w:val="1"/>
+        </w:numPr>
+        <w:spacing w:after="0" w:line="240" w:lineRule="auto"/>
+      </w:pPr>
+      <w:r>
+        <w:t xml:space="preserve">Legendary and Mythical Pokemon are not allowed in this tournament. </w:t>
       </w:r>
     </w:p>
     <w:p>
@@ -197,18 +257,77 @@
         <w:t>All</w:t>
       </w:r>
       <w:r>
+        <w:t xml:space="preserve"> Pokemon </w:t>
+      </w:r>
+      <w:r>
+        <w:t>are</w:t>
+      </w:r>
+      <w:r>
+        <w:t xml:space="preserve"> set to Lv.50</w:t>
+      </w:r>
+      <w:r>
+        <w:t xml:space="preserve"> and 150 Happiness</w:t>
+      </w:r>
+      <w:r>
+        <w:t>.</w:t>
+      </w:r>
+      <w:r>
+        <w:t xml:space="preserve"> The team “ace” is set to Lv.55 instead.</w:t>
+      </w:r>
+    </w:p>
+    <w:p>
+      <w:pPr>
+        <w:pStyle w:val="ListParagraph"/>
+        <w:numPr>
+          <w:ilvl w:val="0"/>
+          <w:numId w:val="2"/>
+        </w:numPr>
+        <w:spacing w:after="0" w:line="240" w:lineRule="auto"/>
+      </w:pPr>
+      <w:r>
+        <w:t xml:space="preserve">Each </w:t>
+      </w:r>
+      <w:r>
+        <w:t xml:space="preserve">Pokemon will only </w:t>
+      </w:r>
+      <w:r>
+        <w:t>know</w:t>
+      </w:r>
+      <w:r>
+        <w:t xml:space="preserve"> the move “Metronome”</w:t>
+      </w:r>
+      <w:r>
+        <w:t>.</w:t>
+      </w:r>
+      <w:r>
         <w:t xml:space="preserve"> </w:t>
       </w:r>
+    </w:p>
+    <w:p>
+      <w:pPr>
+        <w:pStyle w:val="ListParagraph"/>
+        <w:numPr>
+          <w:ilvl w:val="0"/>
+          <w:numId w:val="2"/>
+        </w:numPr>
+        <w:spacing w:after="0" w:line="240" w:lineRule="auto"/>
+      </w:pPr>
+      <w:r>
+        <w:t xml:space="preserve">Pokemon can only </w:t>
+      </w:r>
+      <w:r>
+        <w:t xml:space="preserve">hold a </w:t>
+      </w:r>
       <w:proofErr w:type="spellStart"/>
       <w:r>
-        <w:t>Pokemon</w:t>
+        <w:t>Leppa</w:t>
       </w:r>
       <w:proofErr w:type="spellEnd"/>
       <w:r>
-        <w:t xml:space="preserve"> will be set to Lv.50</w:t>
-      </w:r>
-      <w:r>
-        <w:t xml:space="preserve"> and 150 Happiness</w:t>
+        <w:t xml:space="preserve"> Berry</w:t>
+      </w:r>
+      <w:r>
+        <w:t xml:space="preserve"> as their held item</w:t>
       </w:r>
       <w:r>
         <w:t>.</w:t>
@@ -224,28 +343,48 @@
         <w:spacing w:after="0" w:line="240" w:lineRule="auto"/>
       </w:pPr>
       <w:r>
-        <w:t xml:space="preserve">Each </w:t>
-      </w:r>
-      <w:proofErr w:type="spellStart"/>
-      <w:r>
-        <w:t>Pokemon</w:t>
-      </w:r>
-      <w:proofErr w:type="spellEnd"/>
-      <w:r>
-        <w:t xml:space="preserve"> will only </w:t>
-      </w:r>
-      <w:r>
-        <w:t>know</w:t>
-      </w:r>
-      <w:r>
-        <w:t xml:space="preserve"> the moves “Metronome” and “Recycle”</w:t>
+        <w:t xml:space="preserve">The </w:t>
+      </w:r>
+      <w:r>
+        <w:t xml:space="preserve">Pokemon </w:t>
+      </w:r>
+      <w:r>
+        <w:t xml:space="preserve">are set to </w:t>
+      </w:r>
+      <w:r>
+        <w:t xml:space="preserve">0 IVs in all stats whereas </w:t>
+      </w:r>
+      <w:r>
+        <w:t xml:space="preserve">the </w:t>
+      </w:r>
+      <w:r>
+        <w:t>team “ace” will receive the max 31 IVs in all stats</w:t>
       </w:r>
       <w:r>
         <w:t>.</w:t>
       </w:r>
+    </w:p>
+    <w:p>
+      <w:pPr>
+        <w:pStyle w:val="ListParagraph"/>
+        <w:numPr>
+          <w:ilvl w:val="0"/>
+          <w:numId w:val="2"/>
+        </w:numPr>
+        <w:spacing w:after="0" w:line="240" w:lineRule="auto"/>
+      </w:pPr>
+      <w:r>
+        <w:t>When maxing EVs, the Pokemon’s lowest base stats</w:t>
+      </w:r>
+      <w:r>
+        <w:t xml:space="preserve"> (excluding HP and Speed stat)</w:t>
+      </w:r>
       <w:r>
         <w:t xml:space="preserve"> </w:t>
       </w:r>
+      <w:r>
+        <w:t>are maxed. If two base stats are tied, the user chooses which one to max.</w:t>
+      </w:r>
     </w:p>
     <w:p>
       <w:pPr>
@@ -256,119 +395,20 @@
         </w:numPr>
         <w:spacing w:after="0" w:line="240" w:lineRule="auto"/>
       </w:pPr>
-      <w:proofErr w:type="spellStart"/>
-      <w:r>
-        <w:t>Pokemon</w:t>
-      </w:r>
-      <w:proofErr w:type="spellEnd"/>
-      <w:r>
-        <w:t xml:space="preserve"> can only </w:t>
-      </w:r>
-      <w:r>
-        <w:t xml:space="preserve">hold a </w:t>
-      </w:r>
-      <w:proofErr w:type="spellStart"/>
-      <w:r>
-        <w:t>Leppa</w:t>
-      </w:r>
-      <w:proofErr w:type="spellEnd"/>
-      <w:r>
-        <w:t xml:space="preserve"> Berry</w:t>
-      </w:r>
-      <w:r>
-        <w:t xml:space="preserve"> as their held item</w:t>
+      <w:r>
+        <w:t xml:space="preserve">The user is given the choice to choose </w:t>
+      </w:r>
+      <w:r>
+        <w:t>each Pokemon’s</w:t>
+      </w:r>
+      <w:r>
+        <w:t xml:space="preserve"> nature</w:t>
+      </w:r>
+      <w:r>
+        <w:t xml:space="preserve"> and abilities</w:t>
       </w:r>
       <w:r>
         <w:t>.</w:t>
-      </w:r>
-    </w:p>
-    <w:p>
-      <w:pPr>
-        <w:pStyle w:val="ListParagraph"/>
-        <w:numPr>
-          <w:ilvl w:val="0"/>
-          <w:numId w:val="2"/>
-        </w:numPr>
-        <w:spacing w:after="0" w:line="240" w:lineRule="auto"/>
-      </w:pPr>
-      <w:r>
-        <w:t xml:space="preserve">The first 5 </w:t>
-      </w:r>
-      <w:proofErr w:type="spellStart"/>
-      <w:r>
-        <w:t>Pokemon</w:t>
-      </w:r>
-      <w:proofErr w:type="spellEnd"/>
-      <w:r>
-        <w:t xml:space="preserve"> drafted have 0 IVs in all stats whereas the 6</w:t>
-      </w:r>
-      <w:r>
-        <w:rPr>
-          <w:vertAlign w:val="superscript"/>
-        </w:rPr>
-        <w:t>th</w:t>
-      </w:r>
-      <w:r>
-        <w:t xml:space="preserve"> </w:t>
-      </w:r>
-      <w:proofErr w:type="spellStart"/>
-      <w:r>
-        <w:t>Pokemon</w:t>
-      </w:r>
-      <w:proofErr w:type="spellEnd"/>
-      <w:r>
-        <w:t xml:space="preserve">, known as the team “ace” will receive the max 31 IVs in all stats and be tagged as a shiny </w:t>
-      </w:r>
-      <w:proofErr w:type="spellStart"/>
-      <w:r>
-        <w:t>Pokemon</w:t>
-      </w:r>
-      <w:proofErr w:type="spellEnd"/>
-      <w:r>
-        <w:t>.</w:t>
-      </w:r>
-    </w:p>
-    <w:p>
-      <w:pPr>
-        <w:pStyle w:val="ListParagraph"/>
-        <w:numPr>
-          <w:ilvl w:val="0"/>
-          <w:numId w:val="2"/>
-        </w:numPr>
-        <w:spacing w:after="0" w:line="240" w:lineRule="auto"/>
-      </w:pPr>
-      <w:r>
-        <w:t xml:space="preserve">When maxing EVs, the </w:t>
-      </w:r>
-      <w:proofErr w:type="spellStart"/>
-      <w:r>
-        <w:t>Pokemon’s</w:t>
-      </w:r>
-      <w:proofErr w:type="spellEnd"/>
-      <w:r>
-        <w:t xml:space="preserve"> lowest base stats</w:t>
-      </w:r>
-      <w:r>
-        <w:t xml:space="preserve"> (excluding HP and Speed stat)</w:t>
-      </w:r>
-      <w:r>
-        <w:t xml:space="preserve"> </w:t>
-      </w:r>
-      <w:r>
-        <w:t>are maxed. If two base stats are tied, the user chooses which one to max.</w:t>
-      </w:r>
-    </w:p>
-    <w:p>
-      <w:pPr>
-        <w:pStyle w:val="ListParagraph"/>
-        <w:numPr>
-          <w:ilvl w:val="0"/>
-          <w:numId w:val="2"/>
-        </w:numPr>
-        <w:spacing w:after="0" w:line="240" w:lineRule="auto"/>
-      </w:pPr>
-      <w:r>
-        <w:t>The user is given the choice to choose their nature.</w:t>
       </w:r>
     </w:p>
     <w:p>
@@ -393,15 +433,26 @@
         <w:spacing w:after="0" w:line="240" w:lineRule="auto"/>
       </w:pPr>
       <w:r>
-        <w:t xml:space="preserve">When in battle, </w:t>
-      </w:r>
-      <w:proofErr w:type="spellStart"/>
-      <w:r>
-        <w:t>Pokemon</w:t>
-      </w:r>
-      <w:proofErr w:type="spellEnd"/>
-      <w:r>
-        <w:t xml:space="preserve"> must only choose “Metronome”</w:t>
+        <w:t>The leading Pokemon that each team sends out at the start of the battle will be chosen randomly. Teams can send out their desired Pokemon over the course of the battle afterwards.</w:t>
+      </w:r>
+    </w:p>
+    <w:p>
+      <w:pPr>
+        <w:pStyle w:val="ListParagraph"/>
+        <w:numPr>
+          <w:ilvl w:val="0"/>
+          <w:numId w:val="3"/>
+        </w:numPr>
+        <w:spacing w:after="0" w:line="240" w:lineRule="auto"/>
+      </w:pPr>
+      <w:r>
+        <w:t>When in battle, Pokemon</w:t>
+      </w:r>
+      <w:r>
+        <w:t xml:space="preserve"> only have the action to</w:t>
+      </w:r>
+      <w:r>
+        <w:t xml:space="preserve"> choose “Metronome”</w:t>
       </w:r>
       <w:r>
         <w:t xml:space="preserve"> as their move.</w:t>
@@ -416,27 +467,40 @@
         </w:numPr>
         <w:spacing w:after="0" w:line="240" w:lineRule="auto"/>
       </w:pPr>
-      <w:proofErr w:type="spellStart"/>
-      <w:r>
-        <w:t>Pokemon</w:t>
-      </w:r>
-      <w:proofErr w:type="spellEnd"/>
-      <w:r>
-        <w:t xml:space="preserve"> can only use “Recycle” </w:t>
-      </w:r>
-      <w:r>
-        <w:t>once</w:t>
-      </w:r>
-      <w:r>
-        <w:t xml:space="preserve"> they have consumed their </w:t>
-      </w:r>
-      <w:proofErr w:type="spellStart"/>
-      <w:r>
-        <w:t>Leppa</w:t>
-      </w:r>
-      <w:proofErr w:type="spellEnd"/>
-      <w:r>
-        <w:t xml:space="preserve"> Berry.</w:t>
+      <w:r>
+        <w:t>A Pokemon is only allowed to switch to another team member if they</w:t>
+      </w:r>
+      <w:r>
+        <w:t>’re unable to</w:t>
+      </w:r>
+      <w:r>
+        <w:t xml:space="preserve"> use “Metronome”</w:t>
+      </w:r>
+      <w:r>
+        <w:t>.</w:t>
+      </w:r>
+      <w:r>
+        <w:t xml:space="preserve"> (</w:t>
+      </w:r>
+      <w:proofErr w:type="gramStart"/>
+      <w:r>
+        <w:t>i.e.</w:t>
+      </w:r>
+      <w:proofErr w:type="gramEnd"/>
+      <w:r>
+        <w:t xml:space="preserve"> user is taunted, </w:t>
+      </w:r>
+      <w:r>
+        <w:t>tormented</w:t>
+      </w:r>
+      <w:r>
+        <w:t>,</w:t>
+      </w:r>
+      <w:r>
+        <w:t xml:space="preserve"> </w:t>
+      </w:r>
+      <w:r>
+        <w:t>etc.)</w:t>
       </w:r>
     </w:p>
     <w:p>
@@ -449,41 +513,22 @@
         <w:spacing w:after="0" w:line="240" w:lineRule="auto"/>
       </w:pPr>
       <w:r>
-        <w:t xml:space="preserve">A </w:t>
-      </w:r>
-      <w:proofErr w:type="spellStart"/>
-      <w:r>
-        <w:t>Pokemon</w:t>
-      </w:r>
-      <w:proofErr w:type="spellEnd"/>
-      <w:r>
-        <w:t xml:space="preserve"> is only allowed to switch to another team member if they</w:t>
-      </w:r>
-      <w:r>
-        <w:t>’re unable to</w:t>
-      </w:r>
-      <w:r>
-        <w:t xml:space="preserve"> use “Metronome”. (</w:t>
-      </w:r>
-      <w:proofErr w:type="gramStart"/>
-      <w:r>
-        <w:t>i.e.</w:t>
-      </w:r>
-      <w:proofErr w:type="gramEnd"/>
-      <w:r>
-        <w:t xml:space="preserve"> user is taunted, </w:t>
-      </w:r>
-      <w:r>
-        <w:t>imprisoned</w:t>
-      </w:r>
-      <w:r>
-        <w:t>,</w:t>
+        <w:t>If a Pokemon uses Imprison, they must switch out the next turn</w:t>
+      </w:r>
+      <w:r>
+        <w:t>.</w:t>
       </w:r>
       <w:r>
         <w:t xml:space="preserve"> </w:t>
       </w:r>
       <w:r>
-        <w:t>etc.)</w:t>
+        <w:t>(</w:t>
+      </w:r>
+      <w:r>
+        <w:t>if possible</w:t>
+      </w:r>
+      <w:r>
+        <w:t>)</w:t>
       </w:r>
     </w:p>
     <w:p>
@@ -496,35 +541,13 @@
         <w:spacing w:after="0" w:line="240" w:lineRule="auto"/>
       </w:pPr>
       <w:r>
-        <w:t xml:space="preserve">If a </w:t>
-      </w:r>
-      <w:proofErr w:type="spellStart"/>
-      <w:r>
-        <w:t>Pokemon</w:t>
-      </w:r>
-      <w:proofErr w:type="spellEnd"/>
-      <w:r>
-        <w:t xml:space="preserve"> uses Imprison, they must switch out the next turn</w:t>
+        <w:t>Pokemon are not allowed to switch if locked into a move</w:t>
       </w:r>
       <w:r>
         <w:t>.</w:t>
       </w:r>
       <w:r>
-        <w:t xml:space="preserve"> </w:t>
-      </w:r>
-      <w:r>
-        <w:t>(</w:t>
-      </w:r>
-      <w:proofErr w:type="gramStart"/>
-      <w:r>
-        <w:t>if</w:t>
-      </w:r>
-      <w:proofErr w:type="gramEnd"/>
-      <w:r>
-        <w:t xml:space="preserve"> possible</w:t>
-      </w:r>
-      <w:r>
-        <w:t>)</w:t>
+        <w:t xml:space="preserve"> (Rollout, Outrage, etc.)</w:t>
       </w:r>
     </w:p>
     <w:p>
@@ -536,13 +559,14 @@
         </w:numPr>
         <w:spacing w:after="0" w:line="240" w:lineRule="auto"/>
       </w:pPr>
-      <w:proofErr w:type="spellStart"/>
-      <w:r>
-        <w:t>Pokemon</w:t>
-      </w:r>
-      <w:proofErr w:type="spellEnd"/>
-      <w:r>
-        <w:t xml:space="preserve"> are not allowed to switch if locked into a move. (Rollout, Outrage, etc.)</w:t>
+      <w:r>
+        <w:t>Pokemon are only allowed to s</w:t>
+      </w:r>
+      <w:r>
+        <w:t>hift</w:t>
+      </w:r>
+      <w:r>
+        <w:t xml:space="preserve"> locations if they can’t hit the opposing team and there is an available spot.</w:t>
       </w:r>
     </w:p>
     <w:p>
@@ -554,19 +578,8 @@
         </w:numPr>
         <w:spacing w:after="0" w:line="240" w:lineRule="auto"/>
       </w:pPr>
-      <w:proofErr w:type="spellStart"/>
-      <w:r>
-        <w:t>Pokemon</w:t>
-      </w:r>
-      <w:proofErr w:type="spellEnd"/>
-      <w:r>
-        <w:t xml:space="preserve"> are only allowed to s</w:t>
-      </w:r>
-      <w:r>
-        <w:t>hift</w:t>
-      </w:r>
-      <w:r>
-        <w:t xml:space="preserve"> locations if they can’t hit the opposing team and there is an available spot.</w:t>
+      <w:r>
+        <w:t>In the case where all Pokemon from each team are knocked out, the match is considered a tie and the game will be replayed.</w:t>
       </w:r>
     </w:p>
     <w:p>

</xml_diff>